<commit_message>
Se compuso el header
</commit_message>
<xml_diff>
--- a/Documents/ProtocolodeTesis_CristianJordan_NahuatlatoDeLeon_201636449-Revisado Final.docx
+++ b/Documents/ProtocolodeTesis_CristianJordan_NahuatlatoDeLeon_201636449-Revisado Final.docx
@@ -8601,42 +8601,207 @@
     </w:p>
     <w:p>
       <w:pPr>
-        <w:shd w:val="clear" w:color="auto" w:fill="FFFF00"/>
-        <w:rPr>
-          <w:rFonts w:ascii="Arial" w:eastAsia="Arial" w:hAnsi="Arial" w:cs="Arial"/>
-        </w:rPr>
-      </w:pPr>
-      <w:r>
-        <w:rPr>
-          <w:rFonts w:ascii="Arial" w:eastAsia="Arial" w:hAnsi="Arial" w:cs="Arial"/>
-        </w:rPr>
-        <w:t xml:space="preserve">[Describir que computadora </w:t>
-      </w:r>
-      <w:r>
-        <w:rPr>
-          <w:rFonts w:ascii="Arial" w:eastAsia="Arial" w:hAnsi="Arial" w:cs="Arial"/>
-        </w:rPr>
-        <w:t>utilizara Nahua</w:t>
-      </w:r>
-      <w:r>
-        <w:rPr>
-          <w:rFonts w:ascii="Arial" w:eastAsia="Arial" w:hAnsi="Arial" w:cs="Arial"/>
-        </w:rPr>
-        <w:t>]</w:t>
-      </w:r>
-    </w:p>
-    <w:p>
-      <w:pPr>
-        <w:rPr>
-          <w:rFonts w:ascii="Arial" w:hAnsi="Arial" w:cs="Arial"/>
-        </w:rPr>
-      </w:pPr>
-      <w:r>
-        <w:rPr>
-          <w:rFonts w:ascii="Arial" w:hAnsi="Arial" w:cs="Arial"/>
-        </w:rPr>
-        <w:br w:type="page"/>
-      </w:r>
+        <w:spacing w:after="160" w:line="256" w:lineRule="auto"/>
+        <w:jc w:val="both"/>
+        <w:rPr>
+          <w:rFonts w:ascii="Arial" w:hAnsi="Arial" w:cs="Arial"/>
+        </w:rPr>
+      </w:pPr>
+    </w:p>
+    <w:p>
+      <w:pPr>
+        <w:spacing w:after="160" w:line="256" w:lineRule="auto"/>
+        <w:jc w:val="both"/>
+        <w:rPr>
+          <w:rFonts w:ascii="Arial" w:hAnsi="Arial" w:cs="Arial"/>
+        </w:rPr>
+      </w:pPr>
+    </w:p>
+    <w:p>
+      <w:pPr>
+        <w:spacing w:after="160" w:line="256" w:lineRule="auto"/>
+        <w:jc w:val="both"/>
+        <w:rPr>
+          <w:rFonts w:ascii="Arial" w:hAnsi="Arial" w:cs="Arial"/>
+        </w:rPr>
+      </w:pPr>
+    </w:p>
+    <w:p>
+      <w:pPr>
+        <w:spacing w:after="160" w:line="256" w:lineRule="auto"/>
+        <w:jc w:val="both"/>
+        <w:rPr>
+          <w:rFonts w:ascii="Arial" w:hAnsi="Arial" w:cs="Arial"/>
+        </w:rPr>
+      </w:pPr>
+    </w:p>
+    <w:p>
+      <w:pPr>
+        <w:ind w:firstLine="360"/>
+        <w:jc w:val="both"/>
+        <w:rPr>
+          <w:rFonts w:ascii="Arial" w:eastAsia="Arial" w:hAnsi="Arial" w:cs="Arial"/>
+        </w:rPr>
+      </w:pPr>
+      <w:r>
+        <w:rPr>
+          <w:rFonts w:ascii="Arial" w:eastAsia="Arial" w:hAnsi="Arial" w:cs="Arial"/>
+        </w:rPr>
+        <w:lastRenderedPageBreak/>
+        <w:t xml:space="preserve">Se </w:t>
+      </w:r>
+      <w:r>
+        <w:rPr>
+          <w:rFonts w:ascii="Arial" w:eastAsia="Arial" w:hAnsi="Arial" w:cs="Arial"/>
+        </w:rPr>
+        <w:t>ocupará un</w:t>
+      </w:r>
+      <w:r>
+        <w:rPr>
+          <w:rFonts w:ascii="Arial" w:eastAsia="Arial" w:hAnsi="Arial" w:cs="Arial"/>
+        </w:rPr>
+        <w:t xml:space="preserve"> equipo de cómputo para desarrollar la estructura de la interfaz gráfica, este equipo de cómputo es:</w:t>
+      </w:r>
+    </w:p>
+    <w:p>
+      <w:pPr>
+        <w:ind w:firstLine="360"/>
+        <w:jc w:val="both"/>
+        <w:rPr>
+          <w:rFonts w:ascii="Arial" w:eastAsia="Arial" w:hAnsi="Arial" w:cs="Arial"/>
+          <w:b/>
+          <w:color w:val="202122"/>
+          <w:sz w:val="28"/>
+          <w:szCs w:val="28"/>
+          <w:highlight w:val="white"/>
+        </w:rPr>
+      </w:pPr>
+    </w:p>
+    <w:p>
+      <w:pPr>
+        <w:ind w:firstLine="360"/>
+        <w:jc w:val="both"/>
+        <w:rPr>
+          <w:rFonts w:ascii="Arial" w:eastAsia="Arial" w:hAnsi="Arial" w:cs="Arial"/>
+          <w:b/>
+          <w:color w:val="202122"/>
+          <w:sz w:val="28"/>
+          <w:szCs w:val="28"/>
+          <w:highlight w:val="white"/>
+        </w:rPr>
+      </w:pPr>
+    </w:p>
+    <w:p>
+      <w:pPr>
+        <w:ind w:firstLine="360"/>
+        <w:jc w:val="both"/>
+        <w:rPr>
+          <w:rFonts w:ascii="Arial" w:eastAsia="Arial" w:hAnsi="Arial" w:cs="Arial"/>
+          <w:b/>
+          <w:color w:val="202122"/>
+          <w:sz w:val="28"/>
+          <w:szCs w:val="28"/>
+          <w:highlight w:val="white"/>
+        </w:rPr>
+      </w:pPr>
+    </w:p>
+    <w:p>
+      <w:pPr>
+        <w:ind w:firstLine="360"/>
+        <w:jc w:val="both"/>
+        <w:rPr>
+          <w:rFonts w:ascii="Arial" w:eastAsia="Arial" w:hAnsi="Arial" w:cs="Arial"/>
+          <w:b/>
+          <w:color w:val="202122"/>
+          <w:sz w:val="28"/>
+          <w:szCs w:val="28"/>
+          <w:highlight w:val="white"/>
+        </w:rPr>
+      </w:pPr>
+    </w:p>
+    <w:p>
+      <w:pPr>
+        <w:jc w:val="both"/>
+        <w:rPr>
+          <w:rFonts w:ascii="Arial" w:eastAsia="Arial" w:hAnsi="Arial" w:cs="Arial"/>
+        </w:rPr>
+      </w:pPr>
+      <w:r>
+        <w:rPr>
+          <w:rFonts w:ascii="Arial" w:eastAsia="Arial" w:hAnsi="Arial" w:cs="Arial"/>
+        </w:rPr>
+        <w:t>Laptop Lenovo YOGA:</w:t>
+      </w:r>
+    </w:p>
+    <w:p>
+      <w:pPr>
+        <w:numPr>
+          <w:ilvl w:val="0"/>
+          <w:numId w:val="20"/>
+        </w:numPr>
+        <w:spacing w:line="259" w:lineRule="auto"/>
+        <w:jc w:val="both"/>
+        <w:rPr>
+          <w:rFonts w:ascii="Arial" w:eastAsia="Arial" w:hAnsi="Arial" w:cs="Arial"/>
+        </w:rPr>
+      </w:pPr>
+      <w:r>
+        <w:rPr>
+          <w:rFonts w:ascii="Arial" w:eastAsia="Arial" w:hAnsi="Arial" w:cs="Arial"/>
+        </w:rPr>
+        <w:t>Procesador: Intel Core i5 7th generación.</w:t>
+      </w:r>
+    </w:p>
+    <w:p>
+      <w:pPr>
+        <w:numPr>
+          <w:ilvl w:val="0"/>
+          <w:numId w:val="20"/>
+        </w:numPr>
+        <w:spacing w:line="259" w:lineRule="auto"/>
+        <w:jc w:val="both"/>
+        <w:rPr>
+          <w:rFonts w:ascii="Arial" w:eastAsia="Arial" w:hAnsi="Arial" w:cs="Arial"/>
+        </w:rPr>
+      </w:pPr>
+      <w:r>
+        <w:rPr>
+          <w:rFonts w:ascii="Arial" w:eastAsia="Arial" w:hAnsi="Arial" w:cs="Arial"/>
+        </w:rPr>
+        <w:t>Disco duro: 256 GB de almacenamiento SSD.</w:t>
+      </w:r>
+    </w:p>
+    <w:p>
+      <w:pPr>
+        <w:pStyle w:val="Prrafodelista"/>
+        <w:numPr>
+          <w:ilvl w:val="0"/>
+          <w:numId w:val="20"/>
+        </w:numPr>
+        <w:rPr>
+          <w:rFonts w:ascii="Arial" w:hAnsi="Arial" w:cs="Arial"/>
+        </w:rPr>
+      </w:pPr>
+      <w:r>
+        <w:rPr>
+          <w:rFonts w:ascii="Arial" w:eastAsia="Arial" w:hAnsi="Arial" w:cs="Arial"/>
+        </w:rPr>
+        <w:t>Memoria RAM: 8 GB.</w:t>
+      </w:r>
+    </w:p>
+    <w:p>
+      <w:pPr>
+        <w:rPr>
+          <w:rFonts w:ascii="Arial" w:hAnsi="Arial" w:cs="Arial"/>
+        </w:rPr>
+      </w:pPr>
+    </w:p>
+    <w:p>
+      <w:pPr>
+        <w:rPr>
+          <w:rFonts w:ascii="Arial" w:hAnsi="Arial" w:cs="Arial"/>
+        </w:rPr>
+      </w:pPr>
     </w:p>
     <w:p>
       <w:pPr>
@@ -9547,7 +9712,6 @@
                 <w:color w:val="000000" w:themeColor="text1"/>
                 <w:shd w:val="clear" w:color="auto" w:fill="FFFFFF" w:themeFill="background1"/>
               </w:rPr>
-              <w:lastRenderedPageBreak/>
               <w:t>Tienda Mex</w:t>
             </w:r>
           </w:p>
@@ -9970,6 +10134,30 @@
     </w:p>
     <w:p>
       <w:pPr>
+        <w:jc w:val="both"/>
+        <w:rPr>
+          <w:rFonts w:ascii="Arial" w:eastAsia="Arial" w:hAnsi="Arial" w:cs="Arial"/>
+        </w:rPr>
+      </w:pPr>
+    </w:p>
+    <w:p>
+      <w:pPr>
+        <w:jc w:val="both"/>
+        <w:rPr>
+          <w:rFonts w:ascii="Arial" w:eastAsia="Arial" w:hAnsi="Arial" w:cs="Arial"/>
+        </w:rPr>
+      </w:pPr>
+    </w:p>
+    <w:p>
+      <w:pPr>
+        <w:jc w:val="both"/>
+        <w:rPr>
+          <w:rFonts w:ascii="Arial" w:eastAsia="Arial" w:hAnsi="Arial" w:cs="Arial"/>
+        </w:rPr>
+      </w:pPr>
+    </w:p>
+    <w:p>
+      <w:pPr>
         <w:numPr>
           <w:ilvl w:val="1"/>
           <w:numId w:val="7"/>
@@ -9986,6 +10174,7 @@
           <w:b/>
           <w:bCs/>
         </w:rPr>
+        <w:lastRenderedPageBreak/>
         <w:t>Impacto Socioeconómico.</w:t>
       </w:r>
     </w:p>
@@ -10114,7 +10303,6 @@
           <w:b/>
           <w:bCs/>
         </w:rPr>
-        <w:lastRenderedPageBreak/>
         <w:t>Aportaciones.</w:t>
       </w:r>
     </w:p>
@@ -10566,7 +10754,7 @@
         </w:rPr>
         <w:t xml:space="preserve"> </w:t>
       </w:r>
-      <w:hyperlink r:id="rId10" w:history="1">
+      <w:hyperlink r:id="rId10" w:anchor="from=homecom" w:history="1">
         <w:r>
           <w:rPr>
             <w:rStyle w:val="Hipervnculo"/>
@@ -11859,7 +12047,7 @@
               <wp:lineTo x="0" y="0"/>
             </wp:wrapPolygon>
           </wp:wrapThrough>
-          <wp:docPr id="4" name="Imagen 4" descr="Interfaz de usuario gráfica, Texto&#10;&#10;Descripción generada automáticamente"/>
+          <wp:docPr id="11" name="Imagen 11" descr="Interfaz de usuario gráfica, Texto&#10;&#10;Descripción generada automáticamente"/>
           <wp:cNvGraphicFramePr>
             <a:graphicFrameLocks xmlns:a="http://schemas.openxmlformats.org/drawingml/2006/main" noChangeAspect="1"/>
           </wp:cNvGraphicFramePr>

</xml_diff>